<commit_message>
Left Flow Chart of pass1
</commit_message>
<xml_diff>
--- a/[Compiler]project_3_result_20121590.docx
+++ b/[Compiler]project_3_result_20121590.docx
@@ -296,14 +296,7 @@
           <w:rFonts w:hint="eastAsia"/>
           <w:szCs w:val="20"/>
         </w:rPr>
-        <w:t>할당 방식을 이용하여 구현되었습니다</w:t>
-      </w:r>
-      <w:r>
-        <w:rPr>
-          <w:rFonts w:hint="eastAsia"/>
-          <w:szCs w:val="20"/>
-        </w:rPr>
-        <w:t>*</w:t>
+        <w:t>할당 방식을 이용하여 구현되었습니다*</w:t>
       </w:r>
     </w:p>
     <w:p>
@@ -1404,7 +1397,6 @@
         <w:ind w:leftChars="0"/>
         <w:jc w:val="left"/>
         <w:rPr>
-          <w:rFonts w:hint="eastAsia"/>
           <w:color w:val="000000" w:themeColor="text1"/>
           <w:szCs w:val="20"/>
         </w:rPr>
@@ -2526,7 +2518,6 @@
             <w:pPr>
               <w:jc w:val="left"/>
               <w:rPr>
-                <w:rFonts w:hint="eastAsia"/>
                 <w:szCs w:val="20"/>
               </w:rPr>
             </w:pPr>
@@ -2542,7 +2533,6 @@
             <w:pPr>
               <w:jc w:val="left"/>
               <w:rPr>
-                <w:rFonts w:hint="eastAsia"/>
                 <w:szCs w:val="20"/>
               </w:rPr>
             </w:pPr>
@@ -2604,7 +2594,6 @@
             <w:pPr>
               <w:jc w:val="left"/>
               <w:rPr>
-                <w:rFonts w:hint="eastAsia"/>
                 <w:szCs w:val="20"/>
               </w:rPr>
             </w:pPr>
@@ -2620,7 +2609,6 @@
             <w:pPr>
               <w:jc w:val="left"/>
               <w:rPr>
-                <w:rFonts w:hint="eastAsia"/>
                 <w:szCs w:val="20"/>
               </w:rPr>
             </w:pPr>
@@ -2821,7 +2809,6 @@
             <w:pPr>
               <w:jc w:val="left"/>
               <w:rPr>
-                <w:rFonts w:hint="eastAsia"/>
                 <w:szCs w:val="20"/>
               </w:rPr>
             </w:pPr>
@@ -2837,7 +2824,6 @@
             <w:pPr>
               <w:jc w:val="left"/>
               <w:rPr>
-                <w:rFonts w:hint="eastAsia"/>
                 <w:szCs w:val="20"/>
               </w:rPr>
             </w:pPr>
@@ -2920,7 +2906,6 @@
             <w:pPr>
               <w:jc w:val="left"/>
               <w:rPr>
-                <w:rFonts w:hint="eastAsia"/>
                 <w:szCs w:val="20"/>
               </w:rPr>
             </w:pPr>
@@ -2936,7 +2921,6 @@
             <w:pPr>
               <w:jc w:val="left"/>
               <w:rPr>
-                <w:rFonts w:hint="eastAsia"/>
                 <w:szCs w:val="20"/>
               </w:rPr>
             </w:pPr>
@@ -3019,7 +3003,6 @@
             <w:pPr>
               <w:jc w:val="left"/>
               <w:rPr>
-                <w:rFonts w:hint="eastAsia"/>
                 <w:szCs w:val="20"/>
               </w:rPr>
             </w:pPr>
@@ -3035,7 +3018,6 @@
             <w:pPr>
               <w:jc w:val="left"/>
               <w:rPr>
-                <w:rFonts w:hint="eastAsia"/>
                 <w:szCs w:val="20"/>
               </w:rPr>
             </w:pPr>
@@ -3118,7 +3100,6 @@
             <w:pPr>
               <w:jc w:val="left"/>
               <w:rPr>
-                <w:rFonts w:hint="eastAsia"/>
                 <w:szCs w:val="20"/>
               </w:rPr>
             </w:pPr>
@@ -3134,7 +3115,6 @@
             <w:pPr>
               <w:jc w:val="left"/>
               <w:rPr>
-                <w:rFonts w:hint="eastAsia"/>
                 <w:szCs w:val="20"/>
               </w:rPr>
             </w:pPr>
@@ -3197,7 +3177,6 @@
             <w:pPr>
               <w:jc w:val="left"/>
               <w:rPr>
-                <w:rFonts w:hint="eastAsia"/>
                 <w:szCs w:val="20"/>
               </w:rPr>
             </w:pPr>
@@ -3213,7 +3192,6 @@
             <w:pPr>
               <w:jc w:val="left"/>
               <w:rPr>
-                <w:rFonts w:hint="eastAsia"/>
                 <w:szCs w:val="20"/>
               </w:rPr>
             </w:pPr>
@@ -3277,7 +3255,6 @@
             <w:pPr>
               <w:jc w:val="left"/>
               <w:rPr>
-                <w:rFonts w:hint="eastAsia"/>
                 <w:szCs w:val="20"/>
               </w:rPr>
             </w:pPr>
@@ -3293,7 +3270,6 @@
             <w:pPr>
               <w:jc w:val="left"/>
               <w:rPr>
-                <w:rFonts w:hint="eastAsia"/>
                 <w:szCs w:val="20"/>
               </w:rPr>
             </w:pPr>
@@ -3357,7 +3333,6 @@
             <w:pPr>
               <w:jc w:val="left"/>
               <w:rPr>
-                <w:rFonts w:hint="eastAsia"/>
                 <w:szCs w:val="20"/>
               </w:rPr>
             </w:pPr>
@@ -3373,7 +3348,6 @@
             <w:pPr>
               <w:jc w:val="left"/>
               <w:rPr>
-                <w:rFonts w:hint="eastAsia"/>
                 <w:szCs w:val="20"/>
               </w:rPr>
             </w:pPr>
@@ -3574,7 +3548,6 @@
             <w:pPr>
               <w:jc w:val="left"/>
               <w:rPr>
-                <w:rFonts w:hint="eastAsia"/>
                 <w:szCs w:val="20"/>
               </w:rPr>
             </w:pPr>
@@ -3590,7 +3563,6 @@
             <w:pPr>
               <w:jc w:val="left"/>
               <w:rPr>
-                <w:rFonts w:hint="eastAsia"/>
                 <w:szCs w:val="20"/>
               </w:rPr>
             </w:pPr>
@@ -3977,6 +3949,87 @@
     </w:p>
     <w:p>
       <w:pPr>
+        <w:keepNext/>
+        <w:jc w:val="left"/>
+      </w:pPr>
+      <w:r>
+        <w:rPr>
+          <w:szCs w:val="20"/>
+        </w:rPr>
+        <w:pict>
+          <v:shapetype id="_x0000_t75" coordsize="21600,21600" o:spt="75" o:preferrelative="t" path="m@4@5l@4@11@9@11@9@5xe" filled="f" stroked="f">
+            <v:stroke joinstyle="miter"/>
+            <v:formulas>
+              <v:f eqn="if lineDrawn pixelLineWidth 0"/>
+              <v:f eqn="sum @0 1 0"/>
+              <v:f eqn="sum 0 0 @1"/>
+              <v:f eqn="prod @2 1 2"/>
+              <v:f eqn="prod @3 21600 pixelWidth"/>
+              <v:f eqn="prod @3 21600 pixelHeight"/>
+              <v:f eqn="sum @0 0 1"/>
+              <v:f eqn="prod @6 1 2"/>
+              <v:f eqn="prod @7 21600 pixelWidth"/>
+              <v:f eqn="sum @8 21600 0"/>
+              <v:f eqn="prod @7 21600 pixelHeight"/>
+              <v:f eqn="sum @10 21600 0"/>
+            </v:formulas>
+            <v:path o:extrusionok="f" gradientshapeok="t" o:connecttype="rect"/>
+            <o:lock v:ext="edit" aspectratio="t"/>
+          </v:shapetype>
+          <v:shape id="_x0000_i1025" type="#_x0000_t75" style="width:450.75pt;height:309.75pt">
+            <v:imagedata r:id="rId7" o:title="pass1 순서도"/>
+          </v:shape>
+        </w:pict>
+      </w:r>
+    </w:p>
+    <w:p>
+      <w:pPr>
+        <w:pStyle w:val="a9"/>
+        <w:jc w:val="left"/>
+        <w:rPr>
+          <w:rFonts w:hint="eastAsia"/>
+        </w:rPr>
+      </w:pPr>
+      <w:r>
+        <w:t xml:space="preserve">Figure </w:t>
+      </w:r>
+      <w:fldSimple w:instr=" SEQ Figure \* ARABIC ">
+        <w:r>
+          <w:rPr>
+            <w:noProof/>
+          </w:rPr>
+          <w:t>1</w:t>
+        </w:r>
+      </w:fldSimple>
+      <w:r>
+        <w:t xml:space="preserve"> </w:t>
+      </w:r>
+      <w:r>
+        <w:rPr>
+          <w:rFonts w:hint="eastAsia"/>
+        </w:rPr>
+        <w:t>PASS 1 순서도</w:t>
+      </w:r>
+    </w:p>
+    <w:p>
+      <w:pPr>
+        <w:jc w:val="left"/>
+        <w:rPr>
+          <w:szCs w:val="20"/>
+        </w:rPr>
+      </w:pPr>
+    </w:p>
+    <w:p>
+      <w:pPr>
+        <w:jc w:val="left"/>
+        <w:rPr>
+          <w:rFonts w:hint="eastAsia"/>
+          <w:szCs w:val="20"/>
+        </w:rPr>
+      </w:pPr>
+    </w:p>
+    <w:p>
+      <w:pPr>
         <w:pStyle w:val="a3"/>
         <w:numPr>
           <w:ilvl w:val="0"/>
@@ -4071,7 +4124,15 @@
           <w:rFonts w:hint="eastAsia"/>
           <w:szCs w:val="20"/>
         </w:rPr>
-        <w:t>에 맞게 프로그램을 실행하였는지, 실행 시 명시한 C-Language 소스 코드가 존재하는지 확인한 후, 파일 스트림을 열고 parse()</w:t>
+        <w:t>에 맞게 프로그램을 실행</w:t>
+      </w:r>
+      <w:r>
+        <w:rPr>
+          <w:rFonts w:hint="eastAsia"/>
+          <w:szCs w:val="20"/>
+        </w:rPr>
+        <w:lastRenderedPageBreak/>
+        <w:t>하였는지, 실행 시 명시한 C-Language 소스 코드가 존재하는지 확인한 후, 파일 스트림을 열고 parse()</w:t>
       </w:r>
       <w:r>
         <w:rPr>
@@ -4261,6 +4322,38 @@
         </w:rPr>
         <w:t>PASS 1</w:t>
       </w:r>
+      <w:r>
+        <w:rPr>
+          <w:color w:val="000000" w:themeColor="text1"/>
+          <w:szCs w:val="20"/>
+        </w:rPr>
+        <w:t xml:space="preserve"> </w:t>
+      </w:r>
+      <w:r>
+        <w:rPr>
+          <w:b/>
+          <w:color w:val="000000" w:themeColor="text1"/>
+          <w:szCs w:val="20"/>
+        </w:rPr>
+        <w:t>(Symtab.c</w:t>
+      </w:r>
+      <w:r>
+        <w:rPr>
+          <w:rFonts w:hint="eastAsia"/>
+          <w:b/>
+          <w:color w:val="000000" w:themeColor="text1"/>
+          <w:szCs w:val="20"/>
+        </w:rPr>
+        <w:t xml:space="preserve"> Conceptual </w:t>
+      </w:r>
+      <w:r>
+        <w:rPr>
+          <w:b/>
+          <w:color w:val="000000" w:themeColor="text1"/>
+          <w:szCs w:val="20"/>
+        </w:rPr>
+        <w:t>Implementation)</w:t>
+      </w:r>
     </w:p>
     <w:p>
       <w:pPr>
@@ -4817,16 +4910,7 @@
           <w:color w:val="000000" w:themeColor="text1"/>
           <w:szCs w:val="20"/>
         </w:rPr>
-        <w:t xml:space="preserve">를 </w:t>
-      </w:r>
-      <w:r>
-        <w:rPr>
-          <w:rFonts w:hint="eastAsia"/>
-          <w:color w:val="000000" w:themeColor="text1"/>
-          <w:szCs w:val="20"/>
-        </w:rPr>
-        <w:lastRenderedPageBreak/>
-        <w:t>저장한다.</w:t>
+        <w:t>를 저장한다.</w:t>
       </w:r>
       <w:r>
         <w:rPr>
@@ -5256,6 +5340,7 @@
           <w:color w:val="000000" w:themeColor="text1"/>
           <w:szCs w:val="20"/>
         </w:rPr>
+        <w:lastRenderedPageBreak/>
         <w:t>removeHash</w:t>
       </w:r>
       <w:r>
@@ -5933,16 +6018,7 @@
           <w:color w:val="000000" w:themeColor="text1"/>
           <w:szCs w:val="20"/>
         </w:rPr>
-        <w:t>찾은 node는 중복 체크</w:t>
-      </w:r>
-      <w:r>
-        <w:rPr>
-          <w:rFonts w:hint="eastAsia"/>
-          <w:color w:val="000000" w:themeColor="text1"/>
-          <w:szCs w:val="20"/>
-        </w:rPr>
-        <w:lastRenderedPageBreak/>
-        <w:t xml:space="preserve">와 </w:t>
+        <w:t xml:space="preserve">찾은 node는 중복 체크와 </w:t>
       </w:r>
       <w:r>
         <w:rPr>
@@ -6278,7 +6354,6 @@
         <w:ind w:leftChars="0"/>
         <w:jc w:val="left"/>
         <w:rPr>
-          <w:rFonts w:hint="eastAsia"/>
           <w:color w:val="000000" w:themeColor="text1"/>
           <w:szCs w:val="20"/>
         </w:rPr>
@@ -6417,6 +6492,7 @@
           <w:color w:val="000000" w:themeColor="text1"/>
           <w:szCs w:val="20"/>
         </w:rPr>
+        <w:lastRenderedPageBreak/>
         <w:t>scope</w:t>
       </w:r>
       <w:r>
@@ -6472,6 +6548,19 @@
         </w:rPr>
         <w:t>PASS 2</w:t>
       </w:r>
+      <w:r>
+        <w:rPr>
+          <w:szCs w:val="20"/>
+        </w:rPr>
+        <w:t xml:space="preserve"> </w:t>
+      </w:r>
+      <w:r>
+        <w:rPr>
+          <w:b/>
+          <w:szCs w:val="20"/>
+        </w:rPr>
+        <w:t>(analyze.c conceptual implementation)</w:t>
+      </w:r>
     </w:p>
     <w:p>
       <w:pPr>
@@ -6991,7 +7080,6 @@
           <w:rFonts w:hint="eastAsia"/>
           <w:szCs w:val="20"/>
         </w:rPr>
-        <w:lastRenderedPageBreak/>
         <w:t xml:space="preserve">수행 순서는 먼저 </w:t>
       </w:r>
       <w:r>
@@ -7239,6 +7327,7 @@
         <w:rPr>
           <w:szCs w:val="20"/>
         </w:rPr>
+        <w:lastRenderedPageBreak/>
         <w:t>c</w:t>
       </w:r>
       <w:r>
@@ -7687,7 +7776,6 @@
           <w:rFonts w:hint="eastAsia"/>
           <w:szCs w:val="20"/>
         </w:rPr>
-        <w:lastRenderedPageBreak/>
         <w:t>Compound Statement</w:t>
       </w:r>
     </w:p>
@@ -7931,6 +8019,7 @@
           <w:rFonts w:hint="eastAsia"/>
           <w:szCs w:val="20"/>
         </w:rPr>
+        <w:lastRenderedPageBreak/>
         <w:t>O</w:t>
       </w:r>
       <w:r>
@@ -8390,15 +8479,7 @@
           <w:rFonts w:hint="eastAsia"/>
           <w:szCs w:val="20"/>
         </w:rPr>
-        <w:t xml:space="preserve">를 생성하는데 사용되는 </w:t>
-      </w:r>
-      <w:r>
-        <w:rPr>
-          <w:rFonts w:hint="eastAsia"/>
-          <w:szCs w:val="20"/>
-        </w:rPr>
-        <w:lastRenderedPageBreak/>
-        <w:t xml:space="preserve">공개소프트웨어 </w:t>
+        <w:t xml:space="preserve">를 생성하는데 사용되는 공개소프트웨어 </w:t>
       </w:r>
       <w:r>
         <w:rPr>
@@ -8646,6 +8727,7 @@
         <w:rPr>
           <w:szCs w:val="20"/>
         </w:rPr>
+        <w:lastRenderedPageBreak/>
         <w:t>Main</w:t>
       </w:r>
     </w:p>
@@ -9470,7 +9552,6 @@
           <w:color w:val="000000" w:themeColor="text1"/>
           <w:szCs w:val="20"/>
         </w:rPr>
-        <w:lastRenderedPageBreak/>
         <w:t xml:space="preserve">syntax tree의 현재 </w:t>
       </w:r>
       <w:r>
@@ -9524,23 +9605,7 @@
           <w:color w:val="000000" w:themeColor="text1"/>
           <w:szCs w:val="20"/>
         </w:rPr>
-        <w:t>필요하다면</w:t>
-      </w:r>
-      <w:r>
-        <w:rPr>
-          <w:rFonts w:hint="eastAsia"/>
-          <w:color w:val="000000" w:themeColor="text1"/>
-          <w:szCs w:val="20"/>
-        </w:rPr>
-        <w:t xml:space="preserve"> </w:t>
-      </w:r>
-      <w:r>
-        <w:rPr>
-          <w:rFonts w:hint="eastAsia"/>
-          <w:color w:val="000000" w:themeColor="text1"/>
-          <w:szCs w:val="20"/>
-        </w:rPr>
-        <w:t xml:space="preserve">현재 </w:t>
+        <w:t xml:space="preserve">필요하다면 현재 </w:t>
       </w:r>
       <w:r>
         <w:rPr>
@@ -9570,15 +9635,7 @@
           <w:color w:val="000000" w:themeColor="text1"/>
           <w:szCs w:val="20"/>
         </w:rPr>
-        <w:t>을 체크하여</w:t>
-      </w:r>
-      <w:r>
-        <w:rPr>
-          <w:rFonts w:hint="eastAsia"/>
-          <w:color w:val="000000" w:themeColor="text1"/>
-          <w:szCs w:val="20"/>
-        </w:rPr>
-        <w:t xml:space="preserve"> 다음과 같은</w:t>
+        <w:t>을 체크하여 다음과 같은</w:t>
       </w:r>
       <w:r>
         <w:rPr>
@@ -10033,6 +10090,7 @@
           <w:color w:val="000000" w:themeColor="text1"/>
           <w:szCs w:val="20"/>
         </w:rPr>
+        <w:lastRenderedPageBreak/>
         <w:t xml:space="preserve">어떠한 동작도 하지 않고 파라미터에 대한 </w:t>
       </w:r>
       <w:r>
@@ -10929,8 +10987,6 @@
         </w:rPr>
         <w:t>다.</w:t>
       </w:r>
-      <w:bookmarkStart w:id="0" w:name="_GoBack"/>
-      <w:bookmarkEnd w:id="0"/>
     </w:p>
     <w:p>
       <w:pPr>
@@ -11142,7 +11198,15 @@
           <w:rFonts w:hint="eastAsia"/>
           <w:szCs w:val="20"/>
         </w:rPr>
-        <w:t>인지 확인한다.</w:t>
+        <w:t xml:space="preserve">인지 </w:t>
+      </w:r>
+      <w:r>
+        <w:rPr>
+          <w:rFonts w:hint="eastAsia"/>
+          <w:szCs w:val="20"/>
+        </w:rPr>
+        <w:lastRenderedPageBreak/>
+        <w:t>확인한다.</w:t>
       </w:r>
       <w:r>
         <w:rPr>
@@ -11770,14 +11834,7 @@
         <w:rPr>
           <w:szCs w:val="20"/>
         </w:rPr>
-        <w:t xml:space="preserve">“Parameter, Variable or </w:t>
-      </w:r>
-      <w:r>
-        <w:rPr>
-          <w:szCs w:val="20"/>
-        </w:rPr>
-        <w:lastRenderedPageBreak/>
-        <w:t>Array Declare in type Void”</w:t>
+        <w:t>“Parameter, Variable or Array Declare in type Void”</w:t>
       </w:r>
       <w:r>
         <w:rPr>
@@ -12049,6 +12106,7 @@
         <w:rPr>
           <w:szCs w:val="20"/>
         </w:rPr>
+        <w:lastRenderedPageBreak/>
         <w:t>Main</w:t>
       </w:r>
       <w:r>
@@ -12767,7 +12825,6 @@
         <w:rPr>
           <w:szCs w:val="20"/>
         </w:rPr>
-        <w:lastRenderedPageBreak/>
         <w:t>Return Statement</w:t>
       </w:r>
     </w:p>
@@ -13069,7 +13126,14 @@
         <w:rPr>
           <w:szCs w:val="20"/>
         </w:rPr>
-        <w:t>“Return Value must be integer type”</w:t>
+        <w:t xml:space="preserve">“Return Value must be </w:t>
+      </w:r>
+      <w:r>
+        <w:rPr>
+          <w:szCs w:val="20"/>
+        </w:rPr>
+        <w:lastRenderedPageBreak/>
+        <w:t>integer type”</w:t>
       </w:r>
       <w:r>
         <w:rPr>
@@ -13769,7 +13833,6 @@
           <w:rFonts w:hint="eastAsia"/>
           <w:szCs w:val="20"/>
         </w:rPr>
-        <w:lastRenderedPageBreak/>
         <w:t xml:space="preserve">해당 선언문의 </w:t>
       </w:r>
       <w:r>
@@ -14079,7 +14142,15 @@
           <w:rFonts w:hint="eastAsia"/>
           <w:szCs w:val="20"/>
         </w:rPr>
-        <w:t>이라는 오류 메시지를 출력한다.</w:t>
+        <w:t xml:space="preserve">이라는 </w:t>
+      </w:r>
+      <w:r>
+        <w:rPr>
+          <w:rFonts w:hint="eastAsia"/>
+          <w:szCs w:val="20"/>
+        </w:rPr>
+        <w:lastRenderedPageBreak/>
+        <w:t>오류 메시지를 출력한다.</w:t>
       </w:r>
     </w:p>
     <w:p>
@@ -14557,15 +14628,7 @@
           <w:rFonts w:hint="eastAsia"/>
           <w:szCs w:val="20"/>
         </w:rPr>
-        <w:t xml:space="preserve">Formal Parameter is integer variable, but Actual Parameter </w:t>
-      </w:r>
-      <w:r>
-        <w:rPr>
-          <w:rFonts w:hint="eastAsia"/>
-          <w:szCs w:val="20"/>
-        </w:rPr>
-        <w:lastRenderedPageBreak/>
-        <w:t>is not integer</w:t>
+        <w:t>Formal Parameter is integer variable, but Actual Parameter is not integer</w:t>
       </w:r>
       <w:r>
         <w:rPr>
@@ -14757,7 +14820,14 @@
         <w:rPr>
           <w:szCs w:val="20"/>
         </w:rPr>
-        <w:t>“Formal Parameter’s number is not same as Actual Parameter’s number”</w:t>
+        <w:t xml:space="preserve">“Formal Parameter’s number is not same as Actual </w:t>
+      </w:r>
+      <w:r>
+        <w:rPr>
+          <w:szCs w:val="20"/>
+        </w:rPr>
+        <w:lastRenderedPageBreak/>
+        <w:t>Parameter’s number”</w:t>
       </w:r>
     </w:p>
     <w:p>
@@ -15171,9 +15241,246 @@
     </w:p>
     <w:p>
       <w:pPr>
-        <w:jc w:val="left"/>
-        <w:rPr>
-          <w:szCs w:val="20"/>
+        <w:keepNext/>
+        <w:jc w:val="left"/>
+      </w:pPr>
+      <w:r>
+        <w:rPr>
+          <w:noProof/>
+        </w:rPr>
+        <w:drawing>
+          <wp:inline distT="0" distB="0" distL="0" distR="0" wp14:anchorId="266D1584" wp14:editId="43FCAC17">
+            <wp:extent cx="5731510" cy="226695"/>
+            <wp:effectExtent l="0" t="0" r="2540" b="1905"/>
+            <wp:docPr id="2" name="그림 2"/>
+            <wp:cNvGraphicFramePr>
+              <a:graphicFrameLocks xmlns:a="http://schemas.openxmlformats.org/drawingml/2006/main" noChangeAspect="1"/>
+            </wp:cNvGraphicFramePr>
+            <a:graphic xmlns:a="http://schemas.openxmlformats.org/drawingml/2006/main">
+              <a:graphicData uri="http://schemas.openxmlformats.org/drawingml/2006/picture">
+                <pic:pic xmlns:pic="http://schemas.openxmlformats.org/drawingml/2006/picture">
+                  <pic:nvPicPr>
+                    <pic:cNvPr id="1" name=""/>
+                    <pic:cNvPicPr/>
+                  </pic:nvPicPr>
+                  <pic:blipFill>
+                    <a:blip r:embed="rId8"/>
+                    <a:stretch>
+                      <a:fillRect/>
+                    </a:stretch>
+                  </pic:blipFill>
+                  <pic:spPr>
+                    <a:xfrm>
+                      <a:off x="0" y="0"/>
+                      <a:ext cx="5731510" cy="226695"/>
+                    </a:xfrm>
+                    <a:prstGeom prst="rect">
+                      <a:avLst/>
+                    </a:prstGeom>
+                  </pic:spPr>
+                </pic:pic>
+              </a:graphicData>
+            </a:graphic>
+          </wp:inline>
+        </w:drawing>
+      </w:r>
+    </w:p>
+    <w:p>
+      <w:pPr>
+        <w:pStyle w:val="a9"/>
+        <w:jc w:val="left"/>
+        <w:rPr>
+          <w:rFonts w:hint="eastAsia"/>
+        </w:rPr>
+      </w:pPr>
+      <w:r>
+        <w:t xml:space="preserve">Figure </w:t>
+      </w:r>
+      <w:fldSimple w:instr=" SEQ Figure \* ARABIC ">
+        <w:r>
+          <w:rPr>
+            <w:noProof/>
+          </w:rPr>
+          <w:t>2</w:t>
+        </w:r>
+      </w:fldSimple>
+      <w:r>
+        <w:t xml:space="preserve"> </w:t>
+      </w:r>
+      <w:r>
+        <w:rPr>
+          <w:rFonts w:hint="eastAsia"/>
+        </w:rPr>
+        <w:t xml:space="preserve">수행 </w:t>
+      </w:r>
+      <w:r>
+        <w:t>command</w:t>
+      </w:r>
+    </w:p>
+    <w:p>
+      <w:pPr>
+        <w:keepNext/>
+        <w:jc w:val="left"/>
+      </w:pPr>
+      <w:r>
+        <w:rPr>
+          <w:noProof/>
+        </w:rPr>
+        <w:lastRenderedPageBreak/>
+        <w:drawing>
+          <wp:inline distT="0" distB="0" distL="0" distR="0" wp14:anchorId="771DD174" wp14:editId="32B537E4">
+            <wp:extent cx="5172075" cy="7753350"/>
+            <wp:effectExtent l="0" t="0" r="9525" b="0"/>
+            <wp:docPr id="1" name="그림 1"/>
+            <wp:cNvGraphicFramePr>
+              <a:graphicFrameLocks xmlns:a="http://schemas.openxmlformats.org/drawingml/2006/main" noChangeAspect="1"/>
+            </wp:cNvGraphicFramePr>
+            <a:graphic xmlns:a="http://schemas.openxmlformats.org/drawingml/2006/main">
+              <a:graphicData uri="http://schemas.openxmlformats.org/drawingml/2006/picture">
+                <pic:pic xmlns:pic="http://schemas.openxmlformats.org/drawingml/2006/picture">
+                  <pic:nvPicPr>
+                    <pic:cNvPr id="1" name=""/>
+                    <pic:cNvPicPr/>
+                  </pic:nvPicPr>
+                  <pic:blipFill>
+                    <a:blip r:embed="rId9"/>
+                    <a:stretch>
+                      <a:fillRect/>
+                    </a:stretch>
+                  </pic:blipFill>
+                  <pic:spPr>
+                    <a:xfrm>
+                      <a:off x="0" y="0"/>
+                      <a:ext cx="5172075" cy="7753350"/>
+                    </a:xfrm>
+                    <a:prstGeom prst="rect">
+                      <a:avLst/>
+                    </a:prstGeom>
+                  </pic:spPr>
+                </pic:pic>
+              </a:graphicData>
+            </a:graphic>
+          </wp:inline>
+        </w:drawing>
+      </w:r>
+    </w:p>
+    <w:p>
+      <w:pPr>
+        <w:pStyle w:val="a9"/>
+        <w:jc w:val="left"/>
+      </w:pPr>
+      <w:r>
+        <w:t xml:space="preserve">Figure </w:t>
+      </w:r>
+      <w:fldSimple w:instr=" SEQ Figure \* ARABIC ">
+        <w:r>
+          <w:rPr>
+            <w:noProof/>
+          </w:rPr>
+          <w:t>3</w:t>
+        </w:r>
+      </w:fldSimple>
+      <w:r>
+        <w:t xml:space="preserve"> </w:t>
+      </w:r>
+      <w:r>
+        <w:rPr>
+          <w:rFonts w:hint="eastAsia"/>
+        </w:rPr>
+        <w:t>C</w:t>
+      </w:r>
+      <w:r>
+        <w:t>—</w:t>
+      </w:r>
+      <w:r>
+        <w:rPr>
+          <w:rFonts w:hint="eastAsia"/>
+        </w:rPr>
+        <w:t xml:space="preserve">language </w:t>
+      </w:r>
+      <w:r>
+        <w:t>test code(test.c)</w:t>
+      </w:r>
+    </w:p>
+    <w:p/>
+    <w:p>
+      <w:pPr>
+        <w:keepNext/>
+      </w:pPr>
+      <w:r>
+        <w:rPr>
+          <w:noProof/>
+        </w:rPr>
+        <w:lastRenderedPageBreak/>
+        <w:drawing>
+          <wp:inline distT="0" distB="0" distL="0" distR="0" wp14:anchorId="4997C8D5" wp14:editId="3E348F18">
+            <wp:extent cx="5731510" cy="4021455"/>
+            <wp:effectExtent l="0" t="0" r="2540" b="0"/>
+            <wp:docPr id="3" name="그림 3"/>
+            <wp:cNvGraphicFramePr>
+              <a:graphicFrameLocks xmlns:a="http://schemas.openxmlformats.org/drawingml/2006/main" noChangeAspect="1"/>
+            </wp:cNvGraphicFramePr>
+            <a:graphic xmlns:a="http://schemas.openxmlformats.org/drawingml/2006/main">
+              <a:graphicData uri="http://schemas.openxmlformats.org/drawingml/2006/picture">
+                <pic:pic xmlns:pic="http://schemas.openxmlformats.org/drawingml/2006/picture">
+                  <pic:nvPicPr>
+                    <pic:cNvPr id="1" name=""/>
+                    <pic:cNvPicPr/>
+                  </pic:nvPicPr>
+                  <pic:blipFill>
+                    <a:blip r:embed="rId10"/>
+                    <a:stretch>
+                      <a:fillRect/>
+                    </a:stretch>
+                  </pic:blipFill>
+                  <pic:spPr>
+                    <a:xfrm>
+                      <a:off x="0" y="0"/>
+                      <a:ext cx="5731510" cy="4021455"/>
+                    </a:xfrm>
+                    <a:prstGeom prst="rect">
+                      <a:avLst/>
+                    </a:prstGeom>
+                  </pic:spPr>
+                </pic:pic>
+              </a:graphicData>
+            </a:graphic>
+          </wp:inline>
+        </w:drawing>
+      </w:r>
+    </w:p>
+    <w:p>
+      <w:pPr>
+        <w:pStyle w:val="a9"/>
+        <w:rPr>
+          <w:rFonts w:hint="eastAsia"/>
+        </w:rPr>
+      </w:pPr>
+      <w:r>
+        <w:t xml:space="preserve">Figure </w:t>
+      </w:r>
+      <w:fldSimple w:instr=" SEQ Figure \* ARABIC ">
+        <w:r>
+          <w:rPr>
+            <w:noProof/>
+          </w:rPr>
+          <w:t>4</w:t>
+        </w:r>
+      </w:fldSimple>
+      <w:r>
+        <w:t xml:space="preserve"> </w:t>
+      </w:r>
+      <w:r>
+        <w:rPr>
+          <w:rFonts w:hint="eastAsia"/>
+        </w:rPr>
+        <w:t>수행 결과</w:t>
+      </w:r>
+    </w:p>
+    <w:p>
+      <w:pPr>
+        <w:rPr>
+          <w:rFonts w:hint="eastAsia"/>
         </w:rPr>
       </w:pPr>
     </w:p>
@@ -15200,6 +15507,218 @@
     </w:p>
     <w:p>
       <w:pPr>
+        <w:jc w:val="left"/>
+        <w:rPr>
+          <w:szCs w:val="20"/>
+        </w:rPr>
+      </w:pPr>
+      <w:r>
+        <w:rPr>
+          <w:rFonts w:hint="eastAsia"/>
+          <w:szCs w:val="20"/>
+        </w:rPr>
+        <w:t xml:space="preserve">소스코드에 의해 생성된 </w:t>
+      </w:r>
+      <w:r>
+        <w:rPr>
+          <w:szCs w:val="20"/>
+        </w:rPr>
+        <w:t>Symbol Table</w:t>
+      </w:r>
+      <w:r>
+        <w:rPr>
+          <w:rFonts w:hint="eastAsia"/>
+          <w:szCs w:val="20"/>
+        </w:rPr>
+        <w:t>을 보면,</w:t>
+      </w:r>
+      <w:r>
+        <w:rPr>
+          <w:szCs w:val="20"/>
+        </w:rPr>
+        <w:t xml:space="preserve"> </w:t>
+      </w:r>
+      <w:r>
+        <w:rPr>
+          <w:rFonts w:hint="eastAsia"/>
+          <w:szCs w:val="20"/>
+        </w:rPr>
+        <w:t xml:space="preserve">각 </w:t>
+      </w:r>
+      <w:r>
+        <w:rPr>
+          <w:szCs w:val="20"/>
+        </w:rPr>
+        <w:t>Scope</w:t>
+      </w:r>
+      <w:r>
+        <w:rPr>
+          <w:rFonts w:hint="eastAsia"/>
+          <w:szCs w:val="20"/>
+        </w:rPr>
+        <w:t>에 대해서 적절한 처리가 되어 있음을 알 수 있다.</w:t>
+      </w:r>
+      <w:r>
+        <w:rPr>
+          <w:szCs w:val="20"/>
+        </w:rPr>
+        <w:t xml:space="preserve"> </w:t>
+      </w:r>
+      <w:r>
+        <w:rPr>
+          <w:rFonts w:hint="eastAsia"/>
+          <w:szCs w:val="20"/>
+        </w:rPr>
+        <w:t>또한,</w:t>
+      </w:r>
+      <w:r>
+        <w:rPr>
+          <w:szCs w:val="20"/>
+        </w:rPr>
+        <w:t xml:space="preserve"> nested</w:t>
+      </w:r>
+      <w:r>
+        <w:rPr>
+          <w:rFonts w:hint="eastAsia"/>
+          <w:szCs w:val="20"/>
+        </w:rPr>
+        <w:t xml:space="preserve">된 </w:t>
+      </w:r>
+      <w:r>
+        <w:rPr>
+          <w:szCs w:val="20"/>
+        </w:rPr>
+        <w:t>scope</w:t>
+      </w:r>
+      <w:r>
+        <w:rPr>
+          <w:rFonts w:hint="eastAsia"/>
+          <w:szCs w:val="20"/>
+        </w:rPr>
+        <w:t xml:space="preserve">에서 </w:t>
+      </w:r>
+      <w:r>
+        <w:rPr>
+          <w:szCs w:val="20"/>
+        </w:rPr>
+        <w:t>temp</w:t>
+      </w:r>
+      <w:r>
+        <w:rPr>
+          <w:rFonts w:hint="eastAsia"/>
+          <w:szCs w:val="20"/>
+        </w:rPr>
+        <w:t>를 계속 선언하였음에도,</w:t>
+      </w:r>
+      <w:r>
+        <w:rPr>
+          <w:szCs w:val="20"/>
+        </w:rPr>
+        <w:t xml:space="preserve"> </w:t>
+      </w:r>
+      <w:r>
+        <w:rPr>
+          <w:rFonts w:hint="eastAsia"/>
+          <w:szCs w:val="20"/>
+        </w:rPr>
+        <w:t>에러 없이 잘 처리 되었고,</w:t>
+      </w:r>
+      <w:r>
+        <w:rPr>
+          <w:szCs w:val="20"/>
+        </w:rPr>
+        <w:t xml:space="preserve"> </w:t>
+      </w:r>
+      <w:r>
+        <w:rPr>
+          <w:rFonts w:hint="eastAsia"/>
+          <w:szCs w:val="20"/>
+        </w:rPr>
+        <w:t xml:space="preserve">또한 가장 안쪽 </w:t>
+      </w:r>
+      <w:r>
+        <w:rPr>
+          <w:szCs w:val="20"/>
+        </w:rPr>
+        <w:t>scope</w:t>
+      </w:r>
+      <w:r>
+        <w:rPr>
+          <w:rFonts w:hint="eastAsia"/>
+          <w:szCs w:val="20"/>
+        </w:rPr>
+        <w:t xml:space="preserve">의 </w:t>
+      </w:r>
+      <w:r>
+        <w:rPr>
+          <w:szCs w:val="20"/>
+        </w:rPr>
+        <w:t>temp</w:t>
+      </w:r>
+      <w:r>
+        <w:rPr>
+          <w:rFonts w:hint="eastAsia"/>
+          <w:szCs w:val="20"/>
+        </w:rPr>
+        <w:t xml:space="preserve">로 접근하는 것 또한 잘 처리되었음을 </w:t>
+      </w:r>
+      <w:r>
+        <w:rPr>
+          <w:szCs w:val="20"/>
+        </w:rPr>
+        <w:t>scope 4</w:t>
+      </w:r>
+      <w:r>
+        <w:rPr>
+          <w:rFonts w:hint="eastAsia"/>
+          <w:szCs w:val="20"/>
+        </w:rPr>
+        <w:t xml:space="preserve">의 </w:t>
+      </w:r>
+      <w:r>
+        <w:rPr>
+          <w:szCs w:val="20"/>
+        </w:rPr>
+        <w:t>temp</w:t>
+      </w:r>
+      <w:r>
+        <w:rPr>
+          <w:rFonts w:hint="eastAsia"/>
+          <w:szCs w:val="20"/>
+        </w:rPr>
+        <w:t xml:space="preserve">에 </w:t>
+      </w:r>
+      <w:r>
+        <w:rPr>
+          <w:szCs w:val="20"/>
+        </w:rPr>
+        <w:t>line number</w:t>
+      </w:r>
+      <w:r>
+        <w:rPr>
+          <w:rFonts w:hint="eastAsia"/>
+          <w:szCs w:val="20"/>
+        </w:rPr>
+        <w:t>가 증가하는 것을 보고 알 수 있다.</w:t>
+      </w:r>
+      <w:r>
+        <w:rPr>
+          <w:szCs w:val="20"/>
+        </w:rPr>
+        <w:t xml:space="preserve"> </w:t>
+      </w:r>
+    </w:p>
+    <w:p>
+      <w:pPr>
+        <w:jc w:val="left"/>
+        <w:rPr>
+          <w:rFonts w:hint="eastAsia"/>
+          <w:szCs w:val="20"/>
+        </w:rPr>
+      </w:pPr>
+    </w:p>
+    <w:p>
+      <w:pPr>
         <w:pStyle w:val="a3"/>
         <w:numPr>
           <w:ilvl w:val="0"/>
@@ -15240,12 +15759,55 @@
         </w:rPr>
         <w:t>#1</w:t>
       </w:r>
+      <w:r>
+        <w:rPr>
+          <w:szCs w:val="20"/>
+        </w:rPr>
+        <w:t xml:space="preserve"> – </w:t>
+      </w:r>
+      <w:r>
+        <w:rPr>
+          <w:rFonts w:hint="eastAsia"/>
+          <w:szCs w:val="20"/>
+        </w:rPr>
+        <w:t>반복된 수행 시 동일한 결과 출력</w:t>
+      </w:r>
     </w:p>
     <w:p>
       <w:pPr>
         <w:ind w:left="400"/>
         <w:jc w:val="left"/>
         <w:rPr>
+          <w:rFonts w:hint="eastAsia"/>
+          <w:szCs w:val="20"/>
+        </w:rPr>
+      </w:pPr>
+      <w:r>
+        <w:rPr>
+          <w:rFonts w:hint="eastAsia"/>
+          <w:szCs w:val="20"/>
+        </w:rPr>
+        <w:t xml:space="preserve">위의 테스트 파일에 대한 프로그램의 수행을 </w:t>
+      </w:r>
+      <w:r>
+        <w:rPr>
+          <w:szCs w:val="20"/>
+        </w:rPr>
+        <w:t>10</w:t>
+      </w:r>
+      <w:r>
+        <w:rPr>
+          <w:rFonts w:hint="eastAsia"/>
+          <w:szCs w:val="20"/>
+        </w:rPr>
+        <w:t>번 반복한 결과 매번 동일한 결과를 출력하였다.</w:t>
+      </w:r>
+    </w:p>
+    <w:p>
+      <w:pPr>
+        <w:ind w:left="400"/>
+        <w:jc w:val="left"/>
+        <w:rPr>
           <w:szCs w:val="20"/>
         </w:rPr>
       </w:pPr>
@@ -15268,15 +15830,409 @@
         </w:rPr>
         <w:t>#2</w:t>
       </w:r>
-    </w:p>
-    <w:p>
-      <w:pPr>
+      <w:r>
+        <w:rPr>
+          <w:szCs w:val="20"/>
+        </w:rPr>
+        <w:t xml:space="preserve"> – </w:t>
+      </w:r>
+      <w:r>
+        <w:rPr>
+          <w:rFonts w:hint="eastAsia"/>
+          <w:szCs w:val="20"/>
+        </w:rPr>
+        <w:t xml:space="preserve">PASS1에서 오류 검출 시 </w:t>
+      </w:r>
+      <w:r>
+        <w:rPr>
+          <w:szCs w:val="20"/>
+        </w:rPr>
+        <w:t>PASS2</w:t>
+      </w:r>
+      <w:r>
+        <w:rPr>
+          <w:rFonts w:hint="eastAsia"/>
+          <w:szCs w:val="20"/>
+        </w:rPr>
+        <w:t xml:space="preserve"> 미 수행</w:t>
+      </w:r>
+    </w:p>
+    <w:p>
+      <w:pPr>
+        <w:keepNext/>
         <w:ind w:left="400"/>
         <w:jc w:val="left"/>
-        <w:rPr>
-          <w:szCs w:val="20"/>
-        </w:rPr>
-      </w:pPr>
+      </w:pPr>
+      <w:r>
+        <w:rPr>
+          <w:noProof/>
+        </w:rPr>
+        <w:lastRenderedPageBreak/>
+        <w:drawing>
+          <wp:inline distT="0" distB="0" distL="0" distR="0" wp14:anchorId="68107D89" wp14:editId="701FD30C">
+            <wp:extent cx="1752600" cy="657225"/>
+            <wp:effectExtent l="0" t="0" r="0" b="9525"/>
+            <wp:docPr id="6" name="그림 6"/>
+            <wp:cNvGraphicFramePr>
+              <a:graphicFrameLocks xmlns:a="http://schemas.openxmlformats.org/drawingml/2006/main" noChangeAspect="1"/>
+            </wp:cNvGraphicFramePr>
+            <a:graphic xmlns:a="http://schemas.openxmlformats.org/drawingml/2006/main">
+              <a:graphicData uri="http://schemas.openxmlformats.org/drawingml/2006/picture">
+                <pic:pic xmlns:pic="http://schemas.openxmlformats.org/drawingml/2006/picture">
+                  <pic:nvPicPr>
+                    <pic:cNvPr id="1" name=""/>
+                    <pic:cNvPicPr/>
+                  </pic:nvPicPr>
+                  <pic:blipFill>
+                    <a:blip r:embed="rId11"/>
+                    <a:stretch>
+                      <a:fillRect/>
+                    </a:stretch>
+                  </pic:blipFill>
+                  <pic:spPr>
+                    <a:xfrm>
+                      <a:off x="0" y="0"/>
+                      <a:ext cx="1752600" cy="657225"/>
+                    </a:xfrm>
+                    <a:prstGeom prst="rect">
+                      <a:avLst/>
+                    </a:prstGeom>
+                  </pic:spPr>
+                </pic:pic>
+              </a:graphicData>
+            </a:graphic>
+          </wp:inline>
+        </w:drawing>
+      </w:r>
+    </w:p>
+    <w:p>
+      <w:pPr>
+        <w:pStyle w:val="a9"/>
+        <w:jc w:val="left"/>
+      </w:pPr>
+      <w:r>
+        <w:t xml:space="preserve">Figure </w:t>
+      </w:r>
+      <w:fldSimple w:instr=" SEQ Figure \* ARABIC ">
+        <w:r>
+          <w:rPr>
+            <w:noProof/>
+          </w:rPr>
+          <w:t>5</w:t>
+        </w:r>
+      </w:fldSimple>
+      <w:r>
+        <w:rPr>
+          <w:rFonts w:hint="eastAsia"/>
+        </w:rPr>
+        <w:t xml:space="preserve"> Semantic Error가 있는 C</w:t>
+      </w:r>
+      <w:r>
+        <w:t>—</w:t>
+      </w:r>
+      <w:r>
+        <w:rPr>
+          <w:rFonts w:hint="eastAsia"/>
+        </w:rPr>
+        <w:t>Code</w:t>
+      </w:r>
+    </w:p>
+    <w:p>
+      <w:pPr>
+        <w:keepNext/>
+      </w:pPr>
+      <w:r>
+        <w:rPr>
+          <w:noProof/>
+        </w:rPr>
+        <w:drawing>
+          <wp:inline distT="0" distB="0" distL="0" distR="0" wp14:anchorId="3E68F1C9" wp14:editId="6DC9A56E">
+            <wp:extent cx="5731510" cy="1518285"/>
+            <wp:effectExtent l="0" t="0" r="2540" b="5715"/>
+            <wp:docPr id="7" name="그림 7"/>
+            <wp:cNvGraphicFramePr>
+              <a:graphicFrameLocks xmlns:a="http://schemas.openxmlformats.org/drawingml/2006/main" noChangeAspect="1"/>
+            </wp:cNvGraphicFramePr>
+            <a:graphic xmlns:a="http://schemas.openxmlformats.org/drawingml/2006/main">
+              <a:graphicData uri="http://schemas.openxmlformats.org/drawingml/2006/picture">
+                <pic:pic xmlns:pic="http://schemas.openxmlformats.org/drawingml/2006/picture">
+                  <pic:nvPicPr>
+                    <pic:cNvPr id="1" name=""/>
+                    <pic:cNvPicPr/>
+                  </pic:nvPicPr>
+                  <pic:blipFill>
+                    <a:blip r:embed="rId12"/>
+                    <a:stretch>
+                      <a:fillRect/>
+                    </a:stretch>
+                  </pic:blipFill>
+                  <pic:spPr>
+                    <a:xfrm>
+                      <a:off x="0" y="0"/>
+                      <a:ext cx="5731510" cy="1518285"/>
+                    </a:xfrm>
+                    <a:prstGeom prst="rect">
+                      <a:avLst/>
+                    </a:prstGeom>
+                  </pic:spPr>
+                </pic:pic>
+              </a:graphicData>
+            </a:graphic>
+          </wp:inline>
+        </w:drawing>
+      </w:r>
+    </w:p>
+    <w:p>
+      <w:pPr>
+        <w:pStyle w:val="a9"/>
+      </w:pPr>
+      <w:r>
+        <w:t xml:space="preserve">Figure </w:t>
+      </w:r>
+      <w:fldSimple w:instr=" SEQ Figure \* ARABIC ">
+        <w:r>
+          <w:rPr>
+            <w:noProof/>
+          </w:rPr>
+          <w:t>6</w:t>
+        </w:r>
+      </w:fldSimple>
+      <w:r>
+        <w:t xml:space="preserve"> </w:t>
+      </w:r>
+      <w:r>
+        <w:rPr>
+          <w:rFonts w:hint="eastAsia"/>
+        </w:rPr>
+        <w:t>변경 전 수행 결과</w:t>
+      </w:r>
+    </w:p>
+    <w:p>
+      <w:r>
+        <w:rPr>
+          <w:rFonts w:hint="eastAsia"/>
+        </w:rPr>
+        <w:t>PASS1에서</w:t>
+      </w:r>
+      <w:r>
+        <w:t xml:space="preserve"> Scope Error</w:t>
+      </w:r>
+      <w:r>
+        <w:rPr>
+          <w:rFonts w:hint="eastAsia"/>
+        </w:rPr>
+        <w:t xml:space="preserve">나 </w:t>
+      </w:r>
+      <w:r>
+        <w:t>Semantic Error</w:t>
+      </w:r>
+      <w:r>
+        <w:rPr>
+          <w:rFonts w:hint="eastAsia"/>
+        </w:rPr>
+        <w:t xml:space="preserve">가 발견되었을 경우 </w:t>
+      </w:r>
+      <w:r>
+        <w:t>PASS2</w:t>
+      </w:r>
+      <w:r>
+        <w:rPr>
+          <w:rFonts w:hint="eastAsia"/>
+        </w:rPr>
+        <w:t>가 수행되면,</w:t>
+      </w:r>
+      <w:r>
+        <w:t xml:space="preserve"> </w:t>
+      </w:r>
+      <w:r>
+        <w:rPr>
+          <w:rFonts w:hint="eastAsia"/>
+        </w:rPr>
+        <w:t xml:space="preserve">PASS2의 결과가 </w:t>
+      </w:r>
+      <w:r>
+        <w:t>PASS1</w:t>
+      </w:r>
+      <w:r>
+        <w:rPr>
+          <w:rFonts w:hint="eastAsia"/>
+        </w:rPr>
+        <w:t>의 에러 때문인지,</w:t>
+      </w:r>
+      <w:r>
+        <w:t xml:space="preserve"> </w:t>
+      </w:r>
+      <w:r>
+        <w:rPr>
+          <w:rFonts w:hint="eastAsia"/>
+        </w:rPr>
+        <w:t xml:space="preserve">혹은 다른 이유의 </w:t>
+      </w:r>
+      <w:r>
+        <w:t>Error</w:t>
+      </w:r>
+      <w:r>
+        <w:rPr>
+          <w:rFonts w:hint="eastAsia"/>
+        </w:rPr>
+        <w:t>때문인지 혼란을 가질 수 있다.</w:t>
+      </w:r>
+      <w:r>
+        <w:t xml:space="preserve"> </w:t>
+      </w:r>
+      <w:r>
+        <w:rPr>
+          <w:rFonts w:hint="eastAsia"/>
+        </w:rPr>
+        <w:t xml:space="preserve">이를 방지하기 위해서 </w:t>
+      </w:r>
+      <w:r>
+        <w:t>PASS1</w:t>
+      </w:r>
+      <w:r>
+        <w:rPr>
+          <w:rFonts w:hint="eastAsia"/>
+        </w:rPr>
+        <w:t xml:space="preserve">에서 </w:t>
+      </w:r>
+      <w:r>
+        <w:t>Error</w:t>
+      </w:r>
+      <w:r>
+        <w:rPr>
+          <w:rFonts w:hint="eastAsia"/>
+        </w:rPr>
+        <w:t xml:space="preserve">가 발생할 경우 </w:t>
+      </w:r>
+      <w:r>
+        <w:t>main</w:t>
+      </w:r>
+      <w:r>
+        <w:rPr>
+          <w:rFonts w:hint="eastAsia"/>
+        </w:rPr>
+        <w:t xml:space="preserve">의 </w:t>
+      </w:r>
+      <w:r>
+        <w:t>Error Flag</w:t>
+      </w:r>
+      <w:r>
+        <w:rPr>
+          <w:rFonts w:hint="eastAsia"/>
+        </w:rPr>
+        <w:t xml:space="preserve">를 </w:t>
+      </w:r>
+      <w:r>
+        <w:t>TRUE</w:t>
+      </w:r>
+      <w:r>
+        <w:rPr>
+          <w:rFonts w:hint="eastAsia"/>
+        </w:rPr>
+        <w:t>로 설정하고,</w:t>
+      </w:r>
+      <w:r>
+        <w:t xml:space="preserve"> </w:t>
+      </w:r>
+      <w:r>
+        <w:rPr>
+          <w:rFonts w:hint="eastAsia"/>
+        </w:rPr>
+        <w:t xml:space="preserve">이를 </w:t>
+      </w:r>
+      <w:r>
+        <w:t>PASS2</w:t>
+      </w:r>
+      <w:r>
+        <w:rPr>
+          <w:rFonts w:hint="eastAsia"/>
+        </w:rPr>
+        <w:t>를 수행하기 위한 조건으로 설정하였다.</w:t>
+      </w:r>
+    </w:p>
+    <w:p>
+      <w:pPr>
+        <w:keepNext/>
+      </w:pPr>
+      <w:r>
+        <w:rPr>
+          <w:noProof/>
+        </w:rPr>
+        <w:drawing>
+          <wp:inline distT="0" distB="0" distL="0" distR="0" wp14:anchorId="1BE534EC" wp14:editId="50DC9D3D">
+            <wp:extent cx="2400300" cy="1095375"/>
+            <wp:effectExtent l="0" t="0" r="0" b="9525"/>
+            <wp:docPr id="8" name="그림 8"/>
+            <wp:cNvGraphicFramePr>
+              <a:graphicFrameLocks xmlns:a="http://schemas.openxmlformats.org/drawingml/2006/main" noChangeAspect="1"/>
+            </wp:cNvGraphicFramePr>
+            <a:graphic xmlns:a="http://schemas.openxmlformats.org/drawingml/2006/main">
+              <a:graphicData uri="http://schemas.openxmlformats.org/drawingml/2006/picture">
+                <pic:pic xmlns:pic="http://schemas.openxmlformats.org/drawingml/2006/picture">
+                  <pic:nvPicPr>
+                    <pic:cNvPr id="1" name=""/>
+                    <pic:cNvPicPr/>
+                  </pic:nvPicPr>
+                  <pic:blipFill>
+                    <a:blip r:embed="rId13"/>
+                    <a:stretch>
+                      <a:fillRect/>
+                    </a:stretch>
+                  </pic:blipFill>
+                  <pic:spPr>
+                    <a:xfrm>
+                      <a:off x="0" y="0"/>
+                      <a:ext cx="2400300" cy="1095375"/>
+                    </a:xfrm>
+                    <a:prstGeom prst="rect">
+                      <a:avLst/>
+                    </a:prstGeom>
+                  </pic:spPr>
+                </pic:pic>
+              </a:graphicData>
+            </a:graphic>
+          </wp:inline>
+        </w:drawing>
+      </w:r>
+    </w:p>
+    <w:p>
+      <w:pPr>
+        <w:pStyle w:val="a9"/>
+        <w:rPr>
+          <w:rFonts w:hint="eastAsia"/>
+        </w:rPr>
+      </w:pPr>
+      <w:r>
+        <w:t xml:space="preserve">Figure </w:t>
+      </w:r>
+      <w:fldSimple w:instr=" SEQ Figure \* ARABIC ">
+        <w:r>
+          <w:rPr>
+            <w:noProof/>
+          </w:rPr>
+          <w:t>7</w:t>
+        </w:r>
+      </w:fldSimple>
+      <w:r>
+        <w:t xml:space="preserve"> </w:t>
+      </w:r>
+      <w:r>
+        <w:rPr>
+          <w:rFonts w:hint="eastAsia"/>
+        </w:rPr>
+        <w:t>변경 후 수행 결과</w:t>
+      </w:r>
+    </w:p>
+    <w:p>
+      <w:pPr>
+        <w:jc w:val="left"/>
+        <w:rPr>
+          <w:rFonts w:hint="eastAsia"/>
+          <w:szCs w:val="20"/>
+        </w:rPr>
+      </w:pPr>
+      <w:bookmarkStart w:id="0" w:name="_GoBack"/>
+      <w:bookmarkEnd w:id="0"/>
     </w:p>
     <w:p>
       <w:pPr>
@@ -15395,6 +16351,7 @@
         <w:rPr>
           <w:rFonts w:hint="eastAsia"/>
         </w:rPr>
+        <w:lastRenderedPageBreak/>
         <w:t>동일한 입력 파일에 대한 반복수행에도 동일한 결과를 출력한다.</w:t>
       </w:r>
       <w:r>

</xml_diff>